<commit_message>
Termino do DDL DML e DQL e inicio da documentacao
</commit_message>
<xml_diff>
--- a/M_RaulScapin_hroads_Documentacao.docx
+++ b/M_RaulScapin_hroads_Documentacao.docx
@@ -1625,10 +1625,7 @@
     </w:p>
     <w:p>
       <w:r>
-        <w:t xml:space="preserve">Este documento tem como objetivo demonstrar todas as funcionalidades da </w:t>
-      </w:r>
-      <w:r>
-        <w:t xml:space="preserve">plataforma </w:t>
+        <w:t xml:space="preserve">Este documento tem como objetivo demonstrar todas as funcionalidades da plataforma </w:t>
       </w:r>
       <w:proofErr w:type="spellStart"/>
       <w:r>
@@ -1636,10 +1633,26 @@
       </w:r>
       <w:proofErr w:type="spellEnd"/>
       <w:r>
-        <w:t xml:space="preserve">, </w:t>
-      </w:r>
-      <w:r>
-        <w:t>o qual é um jogo de RPG, em que há o uso de tabelas relacionais para armazenamento no banco de dados.</w:t>
+        <w:t>, o qual é um jogo de RPG, em que há o uso de tabelas relacionais para armazenamento no banco de dados</w:t>
+      </w:r>
+      <w:r>
+        <w:t xml:space="preserve">, front e </w:t>
+      </w:r>
+      <w:proofErr w:type="spellStart"/>
+      <w:r>
+        <w:t>back-end</w:t>
+      </w:r>
+      <w:proofErr w:type="spellEnd"/>
+      <w:r>
+        <w:t xml:space="preserve"> e pode ser jogado via </w:t>
+      </w:r>
+      <w:proofErr w:type="spellStart"/>
+      <w:r>
+        <w:t>Pc</w:t>
+      </w:r>
+      <w:proofErr w:type="spellEnd"/>
+      <w:r>
+        <w:t xml:space="preserve"> ou Mobile.</w:t>
       </w:r>
     </w:p>
     <w:p/>
@@ -1658,44 +1671,47 @@
     </w:p>
     <w:p>
       <w:r>
-        <w:t>Coloque aqui a descrição completa do projeto</w:t>
-      </w:r>
-    </w:p>
-    <w:p>
-      <w:pPr>
-        <w:pStyle w:val="cabealho2"/>
-      </w:pPr>
-      <w:bookmarkStart w:id="3" w:name="_Toc533767846"/>
-      <w:r>
-        <w:t xml:space="preserve">Resumo </w:t>
-      </w:r>
-      <w:r>
-        <w:t>do projeto</w:t>
-      </w:r>
+        <w:t>O HROAD é um jogo RPG</w:t>
+      </w:r>
+      <w:r>
+        <w:t>.</w:t>
+      </w:r>
+      <w:bookmarkStart w:id="3" w:name="_GoBack"/>
       <w:bookmarkEnd w:id="3"/>
     </w:p>
     <w:p>
-      <w:r>
-        <w:t>Coloque aqui um resumo sobre o projeto</w:t>
-      </w:r>
+      <w:pPr>
+        <w:pStyle w:val="cabealho2"/>
+      </w:pPr>
+      <w:bookmarkStart w:id="4" w:name="_Toc533767846"/>
+      <w:r>
+        <w:t xml:space="preserve">Resumo </w:t>
+      </w:r>
+      <w:r>
+        <w:t>do projeto</w:t>
+      </w:r>
+      <w:bookmarkEnd w:id="4"/>
     </w:p>
     <w:p>
       <w:r>
-        <w:br w:type="page"/>
+        <w:t>Coloque aqui um resumo sobre o projeto</w:t>
       </w:r>
     </w:p>
     <w:p>
+      <w:r>
+        <w:br w:type="page"/>
+      </w:r>
+    </w:p>
+    <w:p>
       <w:pPr>
         <w:pStyle w:val="cabealho1"/>
       </w:pPr>
-      <w:bookmarkStart w:id="4" w:name="_Toc533767847"/>
-      <w:bookmarkStart w:id="5" w:name="_GoBack"/>
-      <w:bookmarkEnd w:id="5"/>
+      <w:bookmarkStart w:id="5" w:name="_Toc533767847"/>
       <w:r>
         <w:lastRenderedPageBreak/>
         <w:t>Modelagem de Software</w:t>
       </w:r>
-      <w:bookmarkEnd w:id="4"/>
+      <w:bookmarkEnd w:id="5"/>
     </w:p>
     <w:p>
       <w:r>
@@ -1715,7 +1731,10 @@
     <w:p>
       <w:bookmarkStart w:id="7" w:name="_Toc533767849"/>
       <w:r>
-        <w:t>O modelo Lógico é o modelo que mais se aproxima do banco de dados.</w:t>
+        <w:t>O modelo Lógico é o modelo que mais se aproxima do banco de dados</w:t>
+      </w:r>
+      <w:r>
+        <w:t>, com linguagem já técnica e relacionamento de tabelas.</w:t>
       </w:r>
     </w:p>
     <w:p>
@@ -1780,7 +1799,13 @@
       </w:pPr>
       <w:bookmarkStart w:id="8" w:name="_Toc533767850"/>
       <w:r>
-        <w:t>O modelo Físico é um teste para validar os valores que serão inseridos.</w:t>
+        <w:t>O modelo Físico é um teste para validar os valores que serão inserido</w:t>
+      </w:r>
+      <w:r>
+        <w:t>s, este modelo é o que mais se aproxima do resultado final, já que tem uma alta proximidade com o resultado final, é ótima para realização de testes e afins</w:t>
+      </w:r>
+      <w:r>
+        <w:t>.</w:t>
       </w:r>
       <w:r>
         <w:rPr>
@@ -4752,6 +4777,7 @@
     <w:rsid w:val="00571EE0"/>
     <w:rsid w:val="00973EE1"/>
     <w:rsid w:val="00AC3D2E"/>
+    <w:rsid w:val="00B10C46"/>
     <w:rsid w:val="00BB3E5C"/>
     <w:rsid w:val="00F34F0D"/>
   </w:rsids>
@@ -5477,7 +5503,7 @@
 </file>
 
 <file path=customXml/itemProps3.xml><?xml version="1.0" encoding="utf-8"?>
-<ds:datastoreItem xmlns:ds="http://schemas.openxmlformats.org/officeDocument/2006/customXml" ds:itemID="{0957DFD9-1BA4-4B3D-8340-8A15AC36ACC2}">
+<ds:datastoreItem xmlns:ds="http://schemas.openxmlformats.org/officeDocument/2006/customXml" ds:itemID="{F477ABDE-BB04-4736-AF58-474CC09A9127}">
   <ds:schemaRefs>
     <ds:schemaRef ds:uri="http://schemas.openxmlformats.org/officeDocument/2006/bibliography"/>
   </ds:schemaRefs>

</xml_diff>